<commit_message>
fin du doc user
</commit_message>
<xml_diff>
--- a/docs/docuser.docx
+++ b/docs/docuser.docx
@@ -99,14 +99,111 @@
       </w:r>
     </w:p>
     <w:p/>
+    <w:p/>
+    <w:p/>
+    <w:p/>
+    <w:p/>
+    <w:p/>
+    <w:p/>
+    <w:p/>
+    <w:p/>
+    <w:p/>
     <w:p>
       <w:pPr>
         <w:pStyle w:val="Titre3"/>
       </w:pPr>
       <w:r>
+        <w:lastRenderedPageBreak/>
         <w:t>Présentation de la grille de jeu :</w:t>
       </w:r>
     </w:p>
+    <w:p/>
+    <w:p>
+      <w:r>
+        <w:rPr>
+          <w:noProof/>
+        </w:rPr>
+        <w:drawing>
+          <wp:anchor distT="0" distB="0" distL="114300" distR="114300" simplePos="0" relativeHeight="251660288" behindDoc="0" locked="0" layoutInCell="1" allowOverlap="1" wp14:anchorId="0A3D4CD7" wp14:editId="580FF84D">
+            <wp:simplePos x="0" y="0"/>
+            <wp:positionH relativeFrom="column">
+              <wp:posOffset>1905</wp:posOffset>
+            </wp:positionH>
+            <wp:positionV relativeFrom="paragraph">
+              <wp:posOffset>-1905</wp:posOffset>
+            </wp:positionV>
+            <wp:extent cx="3981450" cy="4032885"/>
+            <wp:effectExtent l="0" t="0" r="0" b="5715"/>
+            <wp:wrapThrough wrapText="bothSides">
+              <wp:wrapPolygon edited="0">
+                <wp:start x="0" y="0"/>
+                <wp:lineTo x="0" y="21529"/>
+                <wp:lineTo x="21497" y="21529"/>
+                <wp:lineTo x="21497" y="0"/>
+                <wp:lineTo x="0" y="0"/>
+              </wp:wrapPolygon>
+            </wp:wrapThrough>
+            <wp:docPr id="3" name="Image 3"/>
+            <wp:cNvGraphicFramePr>
+              <a:graphicFrameLocks xmlns:a="http://schemas.openxmlformats.org/drawingml/2006/main" noChangeAspect="1"/>
+            </wp:cNvGraphicFramePr>
+            <a:graphic xmlns:a="http://schemas.openxmlformats.org/drawingml/2006/main">
+              <a:graphicData uri="http://schemas.openxmlformats.org/drawingml/2006/picture">
+                <pic:pic xmlns:pic="http://schemas.openxmlformats.org/drawingml/2006/picture">
+                  <pic:nvPicPr>
+                    <pic:cNvPr id="1" name=""/>
+                    <pic:cNvPicPr/>
+                  </pic:nvPicPr>
+                  <pic:blipFill>
+                    <a:blip r:embed="rId5">
+                      <a:extLst>
+                        <a:ext uri="{28A0092B-C50C-407E-A947-70E740481C1C}">
+                          <a14:useLocalDpi xmlns:a14="http://schemas.microsoft.com/office/drawing/2010/main" val="0"/>
+                        </a:ext>
+                      </a:extLst>
+                    </a:blip>
+                    <a:stretch>
+                      <a:fillRect/>
+                    </a:stretch>
+                  </pic:blipFill>
+                  <pic:spPr>
+                    <a:xfrm>
+                      <a:off x="0" y="0"/>
+                      <a:ext cx="3981450" cy="4032885"/>
+                    </a:xfrm>
+                    <a:prstGeom prst="rect">
+                      <a:avLst/>
+                    </a:prstGeom>
+                  </pic:spPr>
+                </pic:pic>
+              </a:graphicData>
+            </a:graphic>
+          </wp:anchor>
+        </w:drawing>
+      </w:r>
+    </w:p>
+    <w:p/>
+    <w:p/>
+    <w:p/>
+    <w:p/>
+    <w:p/>
+    <w:p/>
+    <w:p/>
+    <w:p/>
+    <w:p/>
+    <w:p/>
+    <w:p/>
+    <w:p/>
+    <w:p/>
+    <w:p/>
+    <w:p>
+      <w:r>
+        <w:t>L'interface graphique permet à l'utilisateur de jouer au jeu en cliquant sur les intersections de la grille. Si le coup est valide, un cercle apparaît et une ligne est tracée pour indiquer le coup joué. L'utilisateur peut ainsi interagir directement avec la grille pour placer ses coups et suivre l'évolution de la partie.</w:t>
+      </w:r>
+    </w:p>
+    <w:p/>
+    <w:p/>
+    <w:p/>
     <w:p/>
     <w:p/>
     <w:p/>
@@ -124,19 +221,20 @@
         <w:t>Présentation des boutons :</w:t>
       </w:r>
     </w:p>
+    <w:p/>
     <w:p>
       <w:r>
         <w:rPr>
           <w:noProof/>
         </w:rPr>
         <w:drawing>
-          <wp:anchor distT="0" distB="0" distL="114300" distR="114300" simplePos="0" relativeHeight="251659264" behindDoc="1" locked="0" layoutInCell="1" allowOverlap="1" wp14:anchorId="382D45BD" wp14:editId="610DB427">
+          <wp:anchor distT="0" distB="0" distL="114300" distR="114300" simplePos="0" relativeHeight="251659264" behindDoc="1" locked="0" layoutInCell="1" allowOverlap="1" wp14:anchorId="382D45BD" wp14:editId="15B517CA">
             <wp:simplePos x="0" y="0"/>
             <wp:positionH relativeFrom="column">
-              <wp:posOffset>1837055</wp:posOffset>
+              <wp:posOffset>135255</wp:posOffset>
             </wp:positionH>
             <wp:positionV relativeFrom="paragraph">
-              <wp:posOffset>137160</wp:posOffset>
+              <wp:posOffset>18415</wp:posOffset>
             </wp:positionV>
             <wp:extent cx="2305050" cy="2225675"/>
             <wp:effectExtent l="0" t="0" r="0" b="3175"/>
@@ -161,7 +259,7 @@
                     <pic:cNvPicPr/>
                   </pic:nvPicPr>
                   <pic:blipFill>
-                    <a:blip r:embed="rId5">
+                    <a:blip r:embed="rId6">
                       <a:extLst>
                         <a:ext uri="{28A0092B-C50C-407E-A947-70E740481C1C}">
                           <a14:useLocalDpi xmlns:a14="http://schemas.microsoft.com/office/drawing/2010/main" val="0"/>
@@ -202,15 +300,98 @@
     <w:p/>
     <w:p/>
     <w:p/>
+    <w:p>
+      <w:r>
+        <w:t>Dans l'interface graphique, il y a 4 boutons disponibles pour l'utilisateur. Le premier bouton, "Valider", permet de valider le choix du mode de jeu, 5D ou 5T. Le second bouton, "Reset", permet de relancer une partie avec une grille vide. Le troisième bouton, "</w:t>
+      </w:r>
+      <w:proofErr w:type="spellStart"/>
+      <w:r>
+        <w:t>Hint</w:t>
+      </w:r>
+      <w:proofErr w:type="spellEnd"/>
+      <w:r>
+        <w:t>", donne un indice à l'utilisateur en lui montrant les coups possibles. Le dernier bouton, "Recherche de solution", permet de lancer l'algorithme de recherche de solution aléatoire. Ces boutons sont situés sur la partie droite de la fenêtre, à côté du tableau des scores.</w:t>
+      </w:r>
+    </w:p>
+    <w:p/>
+    <w:p/>
+    <w:p/>
+    <w:p/>
+    <w:p/>
+    <w:p/>
+    <w:p/>
+    <w:p>
+      <w:r>
+        <w:t>*</w:t>
+      </w:r>
+    </w:p>
+    <w:p/>
+    <w:p/>
+    <w:p/>
+    <w:p/>
+    <w:p/>
+    <w:p/>
     <w:p/>
     <w:p>
       <w:pPr>
         <w:pStyle w:val="Titre3"/>
       </w:pPr>
       <w:r>
+        <w:lastRenderedPageBreak/>
         <w:t>Présentation du tableau de score :</w:t>
       </w:r>
     </w:p>
+    <w:p/>
+    <w:p>
+      <w:r>
+        <w:rPr>
+          <w:noProof/>
+        </w:rPr>
+        <w:drawing>
+          <wp:inline distT="0" distB="0" distL="0" distR="0" wp14:anchorId="5D793E69" wp14:editId="72BDF58F">
+            <wp:extent cx="2495550" cy="3430592"/>
+            <wp:effectExtent l="0" t="0" r="0" b="0"/>
+            <wp:docPr id="4" name="Image 4" descr="Une image contenant table&#10;&#10;Description générée automatiquement"/>
+            <wp:cNvGraphicFramePr>
+              <a:graphicFrameLocks xmlns:a="http://schemas.openxmlformats.org/drawingml/2006/main" noChangeAspect="1"/>
+            </wp:cNvGraphicFramePr>
+            <a:graphic xmlns:a="http://schemas.openxmlformats.org/drawingml/2006/main">
+              <a:graphicData uri="http://schemas.openxmlformats.org/drawingml/2006/picture">
+                <pic:pic xmlns:pic="http://schemas.openxmlformats.org/drawingml/2006/picture">
+                  <pic:nvPicPr>
+                    <pic:cNvPr id="4" name="Image 4" descr="Une image contenant table&#10;&#10;Description générée automatiquement"/>
+                    <pic:cNvPicPr/>
+                  </pic:nvPicPr>
+                  <pic:blipFill>
+                    <a:blip r:embed="rId7"/>
+                    <a:stretch>
+                      <a:fillRect/>
+                    </a:stretch>
+                  </pic:blipFill>
+                  <pic:spPr>
+                    <a:xfrm>
+                      <a:off x="0" y="0"/>
+                      <a:ext cx="2501516" cy="3438793"/>
+                    </a:xfrm>
+                    <a:prstGeom prst="rect">
+                      <a:avLst/>
+                    </a:prstGeom>
+                  </pic:spPr>
+                </pic:pic>
+              </a:graphicData>
+            </a:graphic>
+          </wp:inline>
+        </w:drawing>
+      </w:r>
+    </w:p>
+    <w:p>
+      <w:r>
+        <w:t>L'interface graphique comprend également un tableau des scores qui permet de suivre l'évolution du jeu au fil des parties. Le tableau affiche le numéro de la partie, le nombre de mouvements effectués et le score correspondant. Il est possible de trier les parties par numéro de partie ou par nombre de mouvements, ce qui permet de suivre l'évolution du score au fil du temps. Le tableau des scores est un outil pratique pour suivre l'évolution de la performance de l'utilisateur et repérer les points forts et les points faibles de sa stratégie de jeu.</w:t>
+      </w:r>
+    </w:p>
+    <w:p/>
+    <w:p/>
+    <w:p/>
     <w:sectPr>
       <w:pgSz w:w="11906" w:h="16838"/>
       <w:pgMar w:top="1417" w:right="1417" w:bottom="1417" w:left="1417" w:header="708" w:footer="708" w:gutter="0"/>

</xml_diff>